<commit_message>
Updated and added to documentation + mad a start for new object behaviour classes/models
</commit_message>
<xml_diff>
--- a/IntrospectDocumentation/src/nth/introspect/doc/pictures/IntrospectDocumentationPictures.docx
+++ b/IntrospectDocumentation/src/nth/introspect/doc/pictures/IntrospectDocumentationPictures.docx
@@ -54,7 +54,24 @@
                 <w:lang w:val="nl-NL" w:eastAsia="nl-NL"/>
               </w:rPr>
               <w:pict>
-                <v:rect id="_x0000_s1028" style="position:absolute;left:0;text-align:left;margin-left:129pt;margin-top:12.3pt;width:77.4pt;height:40.2pt;z-index:251661312;mso-position-horizontal-relative:page;mso-position-vertical-relative:page;v-text-anchor:middle" fillcolor="red">
+                <v:shapetype id="_x0000_t32" coordsize="21600,21600" o:spt="32" o:oned="t" path="m,l21600,21600e" filled="f">
+                  <v:path arrowok="t" fillok="f" o:connecttype="none"/>
+                  <o:lock v:ext="edit" shapetype="t"/>
+                </v:shapetype>
+                <v:shape id="_x0000_s1082" type="#_x0000_t32" style="position:absolute;left:0;text-align:left;margin-left:168.2pt;margin-top:52.5pt;width:80.8pt;height:243.75pt;z-index:251683840;mso-position-horizontal-relative:page;mso-position-vertical-relative:page" o:connectortype="straight">
+                  <v:stroke endarrow="block"/>
+                  <w10:wrap anchorx="page" anchory="page"/>
+                </v:shape>
+              </w:pict>
+            </w:r>
+            <w:r>
+              <w:rPr>
+                <w:noProof/>
+                <w:color w:val="auto"/>
+                <w:lang w:val="nl-NL" w:eastAsia="nl-NL"/>
+              </w:rPr>
+              <w:pict>
+                <v:rect id="_x0000_s1028" style="position:absolute;left:0;text-align:left;margin-left:155.1pt;margin-top:12.3pt;width:77.4pt;height:40.2pt;z-index:251661312;mso-position-horizontal-relative:page;mso-position-vertical-relative:page;v-text-anchor:middle" fillcolor="red">
                   <v:textbox style="mso-next-textbox:#_x0000_s1028" inset=",.3mm,,.3mm">
                     <w:txbxContent>
                       <w:p>
@@ -94,10 +111,6 @@
                 <w:lang w:val="nl-NL" w:eastAsia="nl-NL"/>
               </w:rPr>
               <w:pict>
-                <v:shapetype id="_x0000_t32" coordsize="21600,21600" o:spt="32" o:oned="t" path="m,l21600,21600e" filled="f">
-                  <v:path arrowok="t" fillok="f" o:connecttype="none"/>
-                  <o:lock v:ext="edit" shapetype="t"/>
-                </v:shapetype>
                 <v:shape id="_x0000_s1055" type="#_x0000_t32" style="position:absolute;left:0;text-align:left;margin-left:121.5pt;margin-top:52.5pt;width:37.9pt;height:32.5pt;flip:x;z-index:251672576;mso-position-horizontal-relative:page;mso-position-vertical-relative:page" o:connectortype="straight">
                   <v:stroke endarrow="block"/>
                   <w10:wrap anchorx="page" anchory="page"/>
@@ -139,7 +152,7 @@
                 <w:lang w:val="nl-NL" w:eastAsia="nl-NL"/>
               </w:rPr>
               <w:pict>
-                <v:shape id="_x0000_s1058" type="#_x0000_t32" style="position:absolute;left:0;text-align:left;margin-left:114.3pt;margin-top:61.55pt;width:112.1pt;height:158.45pt;z-index:251674624;mso-position-horizontal-relative:page;mso-position-vertical-relative:page" o:connectortype="straight">
+                <v:shape id="_x0000_s1058" type="#_x0000_t32" style="position:absolute;left:0;text-align:left;margin-left:121.5pt;margin-top:61.55pt;width:121.8pt;height:163.85pt;z-index:251674624;mso-position-horizontal-relative:page;mso-position-vertical-relative:page" o:connectortype="straight">
                   <v:stroke endarrow="block"/>
                   <w10:wrap anchorx="page" anchory="page"/>
                 </v:shape>
@@ -152,7 +165,7 @@
                 <w:lang w:val="nl-NL" w:eastAsia="nl-NL"/>
               </w:rPr>
               <w:pict>
-                <v:shape id="_x0000_s1059" type="#_x0000_t32" style="position:absolute;left:0;text-align:left;margin-left:144.3pt;margin-top:61.55pt;width:85.8pt;height:20.95pt;z-index:251675648;mso-position-horizontal-relative:page;mso-position-vertical-relative:page" o:connectortype="straight">
+                <v:shape id="_x0000_s1059" type="#_x0000_t32" style="position:absolute;left:0;text-align:left;margin-left:137.55pt;margin-top:61.55pt;width:105.75pt;height:20.95pt;z-index:251675648;mso-position-horizontal-relative:page;mso-position-vertical-relative:page" o:connectortype="straight">
                   <v:stroke endarrow="block"/>
                   <w10:wrap anchorx="page" anchory="page"/>
                 </v:shape>
@@ -165,20 +178,7 @@
                 <w:lang w:val="nl-NL" w:eastAsia="nl-NL"/>
               </w:rPr>
               <w:pict>
-                <v:shape id="_x0000_s1057" type="#_x0000_t32" style="position:absolute;left:0;text-align:left;margin-left:107.1pt;margin-top:61.55pt;width:3pt;height:92pt;flip:x;z-index:251673600;mso-position-horizontal-relative:page;mso-position-vertical-relative:page" o:connectortype="straight">
-                  <v:stroke endarrow="block"/>
-                  <w10:wrap anchorx="page" anchory="page"/>
-                </v:shape>
-              </w:pict>
-            </w:r>
-            <w:r>
-              <w:rPr>
-                <w:noProof/>
-                <w:color w:val="auto"/>
-                <w:lang w:val="nl-NL" w:eastAsia="nl-NL"/>
-              </w:rPr>
-              <w:pict>
-                <v:rect id="_x0000_s1035" style="position:absolute;left:0;text-align:left;margin-left:86.8pt;margin-top:24.95pt;width:77.4pt;height:36.6pt;z-index:251659262;mso-position-horizontal-relative:page;mso-position-vertical-relative:page;v-text-anchor:middle" fillcolor="yellow">
+                <v:rect id="_x0000_s1035" style="position:absolute;left:0;text-align:left;margin-left:77.7pt;margin-top:24.95pt;width:77.4pt;height:36.6pt;z-index:251659262;mso-position-horizontal-relative:page;mso-position-vertical-relative:page;v-text-anchor:middle" fillcolor="yellow">
                   <v:textbox style="mso-next-textbox:#_x0000_s1035">
                     <w:txbxContent>
                       <w:p/>
@@ -195,7 +195,7 @@
                 <w:lang w:val="nl-NL" w:eastAsia="nl-NL"/>
               </w:rPr>
               <w:pict>
-                <v:rect id="_x0000_s1034" style="position:absolute;left:0;text-align:left;margin-left:82pt;margin-top:19.55pt;width:77.4pt;height:36.6pt;z-index:251660287;mso-position-horizontal-relative:page;mso-position-vertical-relative:page;v-text-anchor:middle" fillcolor="yellow">
+                <v:rect id="_x0000_s1034" style="position:absolute;left:0;text-align:left;margin-left:72.9pt;margin-top:19.55pt;width:77.4pt;height:36.6pt;z-index:251660287;mso-position-horizontal-relative:page;mso-position-vertical-relative:page;v-text-anchor:middle" fillcolor="yellow">
                   <v:textbox style="mso-next-textbox:#_x0000_s1034">
                     <w:txbxContent>
                       <w:p/>
@@ -212,7 +212,7 @@
                 <w:lang w:val="nl-NL" w:eastAsia="nl-NL"/>
               </w:rPr>
               <w:pict>
-                <v:rect id="_x0000_s1031" style="position:absolute;left:0;text-align:left;margin-left:76.85pt;margin-top:14.15pt;width:77.4pt;height:36.6pt;z-index:251663360;mso-position-horizontal-relative:page;mso-position-vertical-relative:page;v-text-anchor:middle" fillcolor="yellow">
+                <v:rect id="_x0000_s1031" style="position:absolute;left:0;text-align:left;margin-left:67.1pt;margin-top:14.15pt;width:77.4pt;height:36.6pt;z-index:251663360;mso-position-horizontal-relative:page;mso-position-vertical-relative:page;v-text-anchor:middle" fillcolor="yellow">
                   <v:textbox style="mso-next-textbox:#_x0000_s1031">
                     <w:txbxContent>
                       <w:p>
@@ -231,6 +231,19 @@
             </w:r>
             <w:r>
               <w:rPr>
+                <w:noProof/>
+                <w:color w:val="auto"/>
+                <w:lang w:val="nl-NL" w:eastAsia="nl-NL"/>
+              </w:rPr>
+              <w:pict>
+                <v:shape id="_x0000_s1057" type="#_x0000_t32" style="position:absolute;left:0;text-align:left;margin-left:107.1pt;margin-top:61.55pt;width:3pt;height:92pt;flip:x;z-index:251673600;mso-position-horizontal-relative:page;mso-position-vertical-relative:page" o:connectortype="straight">
+                  <v:stroke endarrow="block"/>
+                  <w10:wrap anchorx="page" anchory="page"/>
+                </v:shape>
+              </w:pict>
+            </w:r>
+            <w:r>
+              <w:rPr>
                 <w:color w:val="auto"/>
               </w:rPr>
               <w:t>Service Layer</w:t>
@@ -264,7 +277,7 @@
                 <w:lang w:val="nl-NL" w:eastAsia="nl-NL"/>
               </w:rPr>
               <w:pict>
-                <v:shape id="_x0000_s1061" type="#_x0000_t32" style="position:absolute;left:0;text-align:left;margin-left:243.3pt;margin-top:59.05pt;width:0;height:90.1pt;z-index:251677696;mso-position-horizontal-relative:page;mso-position-vertical-relative:page" o:connectortype="straight">
+                <v:shape id="_x0000_s1061" type="#_x0000_t32" style="position:absolute;left:0;text-align:left;margin-left:277.8pt;margin-top:59.05pt;width:0;height:95.5pt;z-index:251677696;mso-position-horizontal-relative:page;mso-position-vertical-relative:page" o:connectortype="straight">
                   <v:stroke endarrow="block"/>
                   <w10:wrap anchorx="page" anchory="page"/>
                 </v:shape>
@@ -277,7 +290,7 @@
                 <w:lang w:val="nl-NL" w:eastAsia="nl-NL"/>
               </w:rPr>
               <w:pict>
-                <v:shape id="_x0000_s1060" type="#_x0000_t32" style="position:absolute;left:0;text-align:left;margin-left:114.3pt;margin-top:59.05pt;width:105.6pt;height:23.65pt;flip:x;z-index:251676672;mso-position-horizontal-relative:page;mso-position-vertical-relative:page" o:connectortype="straight">
+                <v:shape id="_x0000_s1060" type="#_x0000_t32" style="position:absolute;left:0;text-align:left;margin-left:114.3pt;margin-top:59.05pt;width:134.7pt;height:23.65pt;flip:x;z-index:251676672;mso-position-horizontal-relative:page;mso-position-vertical-relative:page" o:connectortype="straight">
                   <v:stroke endarrow="block"/>
                   <w10:wrap anchorx="page" anchory="page"/>
                 </v:shape>
@@ -290,7 +303,7 @@
                 <w:lang w:val="nl-NL" w:eastAsia="nl-NL"/>
               </w:rPr>
               <w:pict>
-                <v:group id="_x0000_s1046" style="position:absolute;left:0;text-align:left;margin-left:187.25pt;margin-top:11.65pt;width:87.35pt;height:47.4pt;z-index:251669504;mso-position-horizontal-relative:page;mso-position-vertical-relative:page" coordorigin="4615,5532" coordsize="1747,948">
+                <v:group id="_x0000_s1046" style="position:absolute;left:0;text-align:left;margin-left:221pt;margin-top:11.65pt;width:87.35pt;height:47.4pt;z-index:251669504;mso-position-horizontal-relative:page;mso-position-vertical-relative:page" coordorigin="4615,5532" coordsize="1747,948">
                   <v:rect id="_x0000_s1043" style="position:absolute;left:4814;top:5748;width:1548;height:732;mso-position-horizontal-relative:page;mso-position-vertical-relative:page;v-text-anchor:middle" fillcolor="yellow">
                     <v:textbox style="mso-next-textbox:#_x0000_s1043">
                       <w:txbxContent>
@@ -365,7 +378,7 @@
                 <w:lang w:val="nl-NL" w:eastAsia="nl-NL"/>
               </w:rPr>
               <w:pict>
-                <v:shape id="_x0000_s1062" type="#_x0000_t32" style="position:absolute;left:0;text-align:left;margin-left:149.45pt;margin-top:33.95pt;width:56.95pt;height:44.35pt;z-index:251678720;mso-position-horizontal-relative:page;mso-position-vertical-relative:page" o:connectortype="straight">
+                <v:shape id="_x0000_s1062" type="#_x0000_t32" style="position:absolute;left:0;text-align:left;margin-left:149.45pt;margin-top:33.95pt;width:82.1pt;height:49.75pt;z-index:251678720;mso-position-horizontal-relative:page;mso-position-vertical-relative:page" o:connectortype="straight">
                   <v:stroke endarrow="block"/>
                   <w10:wrap anchorx="page" anchory="page"/>
                 </v:shape>
@@ -447,8 +460,27 @@
                 <w:color w:val="auto"/>
                 <w:lang w:val="nl-NL" w:eastAsia="nl-NL"/>
               </w:rPr>
+              <w:t xml:space="preserve">Provider </w:t>
+            </w:r>
+          </w:p>
+          <w:p>
+            <w:pPr>
+              <w:ind w:left="113" w:right="113"/>
+              <w:jc w:val="center"/>
+              <w:rPr>
+                <w:noProof/>
+                <w:color w:val="auto"/>
+                <w:lang w:val="nl-NL" w:eastAsia="nl-NL"/>
+              </w:rPr>
+            </w:pPr>
+            <w:r>
+              <w:rPr>
+                <w:noProof/>
+                <w:color w:val="auto"/>
+                <w:lang w:val="nl-NL" w:eastAsia="nl-NL"/>
+              </w:rPr>
               <w:pict>
-                <v:group id="_x0000_s1051" style="position:absolute;left:0;text-align:left;margin-left:192.4pt;margin-top:7.45pt;width:87.35pt;height:47.4pt;z-index:251671552;mso-position-horizontal-relative:page;mso-position-vertical-relative:page" coordorigin="4615,5532" coordsize="1747,948">
+                <v:group id="_x0000_s1051" style="position:absolute;left:0;text-align:left;margin-left:226.4pt;margin-top:12.85pt;width:87.35pt;height:47.4pt;z-index:251671552;mso-position-horizontal-relative:page;mso-position-vertical-relative:page" coordorigin="4615,5532" coordsize="1747,948">
                   <v:rect id="_x0000_s1052" style="position:absolute;left:4814;top:5748;width:1548;height:732;mso-position-horizontal-relative:page;mso-position-vertical-relative:page;v-text-anchor:middle" fillcolor="red">
                     <v:textbox style="mso-next-textbox:#_x0000_s1052">
                       <w:txbxContent>
@@ -487,25 +519,6 @@
                 <w:color w:val="auto"/>
                 <w:lang w:val="nl-NL" w:eastAsia="nl-NL"/>
               </w:rPr>
-              <w:t xml:space="preserve">Provider </w:t>
-            </w:r>
-          </w:p>
-          <w:p>
-            <w:pPr>
-              <w:ind w:left="113" w:right="113"/>
-              <w:jc w:val="center"/>
-              <w:rPr>
-                <w:noProof/>
-                <w:color w:val="auto"/>
-                <w:lang w:val="nl-NL" w:eastAsia="nl-NL"/>
-              </w:rPr>
-            </w:pPr>
-            <w:r>
-              <w:rPr>
-                <w:noProof/>
-                <w:color w:val="auto"/>
-                <w:lang w:val="nl-NL" w:eastAsia="nl-NL"/>
-              </w:rPr>
               <w:t>Layer</w:t>
             </w:r>
           </w:p>
@@ -3672,7 +3685,7 @@
             </v:handles>
             <o:lock v:ext="edit" text="t" shapetype="t"/>
           </v:shapetype>
-          <v:shape id="_x0000_i1025" type="#_x0000_t136" style="width:337.45pt;height:103.3pt" fillcolor="red" stroked="f">
+          <v:shape id="_x0000_i1025" type="#_x0000_t136" style="width:337.55pt;height:103.1pt" fillcolor="red" stroked="f">
             <v:shadow color="#b2b2b2" opacity="52429f" offset="3pt"/>
             <v:textpath style="font-family:&quot;Tempus Sans ITC&quot;;font-size:80pt;v-text-kern:t" trim="t" fitpath="t" string="Introspect"/>
           </v:shape>
@@ -3690,7 +3703,7 @@
           <w:color w:val="auto"/>
         </w:rPr>
         <w:pict>
-          <v:shape id="_x0000_i1026" type="#_x0000_t136" style="width:337.45pt;height:103.3pt" fillcolor="red" stroked="f">
+          <v:shape id="_x0000_i1026" type="#_x0000_t136" style="width:337.55pt;height:103.1pt" fillcolor="red" stroked="f">
             <v:shadow on="t" color="#b2b2b2" opacity="52429f" offset="3pt"/>
             <v:textpath style="font-family:&quot;Tempus Sans ITC&quot;;font-size:80pt;v-text-kern:t" trim="t" fitpath="t" string="Introspect"/>
           </v:shape>
@@ -3715,7 +3728,7 @@
           <w:color w:val="auto"/>
         </w:rPr>
         <w:pict>
-          <v:shape id="_x0000_i1027" type="#_x0000_t136" style="width:325.55pt;height:73.25pt" fillcolor="red" stroked="f">
+          <v:shape id="_x0000_i1027" type="#_x0000_t136" style="width:325.45pt;height:73.15pt" fillcolor="red" stroked="f">
             <v:shadow on="t" color="#b2b2b2" opacity="52429f" offset="3pt"/>
             <v:textpath style="font-family:&quot;Gulim&quot;;font-size:80pt;v-text-kern:t" trim="t" fitpath="t" string="Introspect"/>
           </v:shape>
@@ -3733,7 +3746,7 @@
           <w:color w:val="auto"/>
         </w:rPr>
         <w:pict>
-          <v:shape id="_x0000_i1028" type="#_x0000_t136" style="width:337.45pt;height:103.3pt" fillcolor="red" stroked="f">
+          <v:shape id="_x0000_i1028" type="#_x0000_t136" style="width:337.55pt;height:103.1pt" fillcolor="red" stroked="f">
             <v:shadow color="#b2b2b2" opacity="52429f" offset="3pt"/>
             <v:textpath style="font-family:&quot;Tempus Sans ITC&quot;;font-size:80pt;v-text-kern:t" trim="t" fitpath="t" string="Introspect"/>
           </v:shape>
@@ -4010,7 +4023,7 @@
         <w:rPr>
           <w:noProof/>
         </w:rPr>
-        <w:t>2</w:t>
+        <w:t>1</w:t>
       </w:r>
     </w:fldSimple>
     <w:r>
@@ -9897,9 +9910,9 @@
       </w:tblCellMar>
     </w:tblPr>
   </w:style>
-  <w:style w:type="character" w:customStyle="1" w:styleId="EmailStyle201">
-    <w:name w:val="EmailStyle20"/>
-    <w:aliases w:val="EmailStyle20"/>
+  <w:style w:type="character" w:customStyle="1" w:styleId="EmailStyle20">
+    <w:name w:val="EmailStyle201"/>
+    <w:aliases w:val="EmailStyle201"/>
     <w:basedOn w:val="DefaultParagraphFont"/>
     <w:semiHidden/>
     <w:personal/>

</xml_diff>